<commit_message>
new versions with updated database plus dummy/default data
</commit_message>
<xml_diff>
--- a/documents/Dokumentation_Ironcreek.docx
+++ b/documents/Dokumentation_Ironcreek.docx
@@ -156,10 +156,7 @@
         </w:numPr>
       </w:pPr>
       <w:r>
-        <w:t xml:space="preserve">E-Mail-Benachrichtigung bei </w:t>
-      </w:r>
-      <w:r>
-        <w:t>Verspätung, Ausgelöst durch User</w:t>
+        <w:t>E-Mail-Benachrichtigung bei Verspätung, Ausgelöst durch User</w:t>
       </w:r>
     </w:p>
     <w:p>
@@ -172,13 +169,7 @@
     </w:p>
     <w:p>
       <w:r>
-        <w:t>Die Anwendung kann von jedem ben</w:t>
-      </w:r>
-      <w:r>
-        <w:t>u</w:t>
-      </w:r>
-      <w:r>
-        <w:t>tzt werden, es muss jedoch ein Account erstellt werden.</w:t>
+        <w:t>Die Anwendung kann von jedem benutzt werden, es muss jedoch ein Account erstellt werden.</w:t>
       </w:r>
     </w:p>
     <w:p/>
@@ -542,10 +533,7 @@
             </w:r>
             <w:proofErr w:type="spellEnd"/>
             <w:r>
-              <w:t>(20)</w:t>
-            </w:r>
-            <w:r>
-              <w:t xml:space="preserve"> not null</w:t>
+              <w:t>(20) not null</w:t>
             </w:r>
           </w:p>
         </w:tc>
@@ -572,10 +560,7 @@
             </w:r>
             <w:proofErr w:type="spellEnd"/>
             <w:r>
-              <w:t>(50)</w:t>
-            </w:r>
-            <w:r>
-              <w:t xml:space="preserve"> not null</w:t>
+              <w:t>(50) not null</w:t>
             </w:r>
           </w:p>
         </w:tc>
@@ -588,10 +573,7 @@
           <w:p>
             <w:proofErr w:type="spellStart"/>
             <w:r>
-              <w:t>user</w:t>
-            </w:r>
-            <w:r>
-              <w:t>password</w:t>
+              <w:t>userpassword</w:t>
             </w:r>
             <w:proofErr w:type="spellEnd"/>
           </w:p>
@@ -607,16 +589,193 @@
             </w:r>
             <w:proofErr w:type="spellEnd"/>
             <w:r>
-              <w:t>(25)</w:t>
-            </w:r>
+              <w:t>(25) not null</w:t>
+            </w:r>
+          </w:p>
+        </w:tc>
+      </w:tr>
+      <w:tr>
+        <w:tc>
+          <w:tcPr>
+            <w:tcW w:w="4531" w:type="dxa"/>
+          </w:tcPr>
+          <w:p>
+            <w:proofErr w:type="spellStart"/>
+            <w:r>
+              <w:t>datejoined</w:t>
+            </w:r>
+            <w:proofErr w:type="spellEnd"/>
+          </w:p>
+        </w:tc>
+        <w:tc>
+          <w:tcPr>
+            <w:tcW w:w="4531" w:type="dxa"/>
+          </w:tcPr>
+          <w:p>
+            <w:proofErr w:type="spellStart"/>
+            <w:r>
+              <w:t>date</w:t>
+            </w:r>
+            <w:proofErr w:type="spellEnd"/>
             <w:r>
               <w:t xml:space="preserve"> not null</w:t>
+            </w:r>
+          </w:p>
+        </w:tc>
+      </w:tr>
+      <w:tr>
+        <w:tc>
+          <w:tcPr>
+            <w:tcW w:w="4531" w:type="dxa"/>
+          </w:tcPr>
+          <w:p>
+            <w:proofErr w:type="spellStart"/>
+            <w:r>
+              <w:t>country</w:t>
+            </w:r>
+            <w:proofErr w:type="spellEnd"/>
+          </w:p>
+        </w:tc>
+        <w:tc>
+          <w:tcPr>
+            <w:tcW w:w="4531" w:type="dxa"/>
+          </w:tcPr>
+          <w:p>
+            <w:proofErr w:type="spellStart"/>
+            <w:r>
+              <w:t>varchar</w:t>
+            </w:r>
+            <w:proofErr w:type="spellEnd"/>
+            <w:r>
+              <w:t>(4) not null</w:t>
+            </w:r>
+          </w:p>
+        </w:tc>
+      </w:tr>
+      <w:tr>
+        <w:tc>
+          <w:tcPr>
+            <w:tcW w:w="4531" w:type="dxa"/>
+          </w:tcPr>
+          <w:p>
+            <w:proofErr w:type="spellStart"/>
+            <w:r>
+              <w:t>firstname</w:t>
+            </w:r>
+            <w:proofErr w:type="spellEnd"/>
+          </w:p>
+        </w:tc>
+        <w:tc>
+          <w:tcPr>
+            <w:tcW w:w="4531" w:type="dxa"/>
+          </w:tcPr>
+          <w:p>
+            <w:proofErr w:type="spellStart"/>
+            <w:r>
+              <w:t>varchar</w:t>
+            </w:r>
+            <w:proofErr w:type="spellEnd"/>
+            <w:r>
+              <w:t>(25) not null</w:t>
+            </w:r>
+          </w:p>
+        </w:tc>
+      </w:tr>
+      <w:tr>
+        <w:tc>
+          <w:tcPr>
+            <w:tcW w:w="4531" w:type="dxa"/>
+          </w:tcPr>
+          <w:p>
+            <w:proofErr w:type="spellStart"/>
+            <w:r>
+              <w:t>lastname</w:t>
+            </w:r>
+            <w:proofErr w:type="spellEnd"/>
+          </w:p>
+        </w:tc>
+        <w:tc>
+          <w:tcPr>
+            <w:tcW w:w="4531" w:type="dxa"/>
+          </w:tcPr>
+          <w:p>
+            <w:proofErr w:type="spellStart"/>
+            <w:r>
+              <w:t>varchar</w:t>
+            </w:r>
+            <w:proofErr w:type="spellEnd"/>
+            <w:r>
+              <w:t>(25) not null</w:t>
+            </w:r>
+          </w:p>
+        </w:tc>
+      </w:tr>
+      <w:tr>
+        <w:tc>
+          <w:tcPr>
+            <w:tcW w:w="4531" w:type="dxa"/>
+          </w:tcPr>
+          <w:p>
+            <w:proofErr w:type="spellStart"/>
+            <w:r>
+              <w:t>company</w:t>
+            </w:r>
+            <w:proofErr w:type="spellEnd"/>
+          </w:p>
+        </w:tc>
+        <w:tc>
+          <w:tcPr>
+            <w:tcW w:w="4531" w:type="dxa"/>
+          </w:tcPr>
+          <w:p>
+            <w:proofErr w:type="spellStart"/>
+            <w:r>
+              <w:t>varchar</w:t>
+            </w:r>
+            <w:proofErr w:type="spellEnd"/>
+            <w:r>
+              <w:t>(25) not null</w:t>
+            </w:r>
+          </w:p>
+        </w:tc>
+      </w:tr>
+      <w:tr>
+        <w:tc>
+          <w:tcPr>
+            <w:tcW w:w="4531" w:type="dxa"/>
+          </w:tcPr>
+          <w:p>
+            <w:proofErr w:type="spellStart"/>
+            <w:r>
+              <w:t>position</w:t>
+            </w:r>
+            <w:proofErr w:type="spellEnd"/>
+          </w:p>
+        </w:tc>
+        <w:tc>
+          <w:tcPr>
+            <w:tcW w:w="4531" w:type="dxa"/>
+          </w:tcPr>
+          <w:p>
+            <w:proofErr w:type="spellStart"/>
+            <w:r>
+              <w:t>varchar</w:t>
+            </w:r>
+            <w:proofErr w:type="spellEnd"/>
+            <w:r>
+              <w:t>(25) not null</w:t>
             </w:r>
           </w:p>
         </w:tc>
       </w:tr>
     </w:tbl>
-    <w:p/>
+    <w:p>
+      <w:pPr>
+        <w:rPr>
+          <w:lang w:val="en-GB"/>
+        </w:rPr>
+      </w:pPr>
+    </w:p>
     <w:tbl>
       <w:tblPr>
         <w:tblStyle w:val="Tabellenraster"/>
@@ -644,9 +803,192 @@
               <w:rPr>
                 <w:b/>
               </w:rPr>
-              <w:t>tb_user_aufgaben</w:t>
-            </w:r>
-            <w:proofErr w:type="spellEnd"/>
+              <w:t>tb_</w:t>
+            </w:r>
+            <w:r>
+              <w:rPr>
+                <w:b/>
+              </w:rPr>
+              <w:t>tasks</w:t>
+            </w:r>
+            <w:proofErr w:type="spellEnd"/>
+          </w:p>
+        </w:tc>
+      </w:tr>
+      <w:tr>
+        <w:tc>
+          <w:tcPr>
+            <w:tcW w:w="4531" w:type="dxa"/>
+          </w:tcPr>
+          <w:p>
+            <w:proofErr w:type="spellStart"/>
+            <w:r>
+              <w:t>pk_task</w:t>
+            </w:r>
+            <w:proofErr w:type="spellEnd"/>
+          </w:p>
+        </w:tc>
+        <w:tc>
+          <w:tcPr>
+            <w:tcW w:w="4531" w:type="dxa"/>
+          </w:tcPr>
+          <w:p>
+            <w:r>
+              <w:t xml:space="preserve">INT </w:t>
+            </w:r>
+            <w:proofErr w:type="spellStart"/>
+            <w:r>
+              <w:t>Incremental</w:t>
+            </w:r>
+            <w:proofErr w:type="spellEnd"/>
+            <w:r>
+              <w:t xml:space="preserve"> Primary Key</w:t>
+            </w:r>
+          </w:p>
+        </w:tc>
+      </w:tr>
+      <w:tr>
+        <w:tc>
+          <w:tcPr>
+            <w:tcW w:w="4531" w:type="dxa"/>
+          </w:tcPr>
+          <w:p>
+            <w:proofErr w:type="spellStart"/>
+            <w:r>
+              <w:t>priority</w:t>
+            </w:r>
+            <w:proofErr w:type="spellEnd"/>
+          </w:p>
+        </w:tc>
+        <w:tc>
+          <w:tcPr>
+            <w:tcW w:w="4531" w:type="dxa"/>
+          </w:tcPr>
+          <w:p>
+            <w:proofErr w:type="spellStart"/>
+            <w:r>
+              <w:t>tinyint</w:t>
+            </w:r>
+            <w:proofErr w:type="spellEnd"/>
+            <w:r>
+              <w:t xml:space="preserve"> not null</w:t>
+            </w:r>
+          </w:p>
+        </w:tc>
+      </w:tr>
+      <w:tr>
+        <w:tc>
+          <w:tcPr>
+            <w:tcW w:w="4531" w:type="dxa"/>
+          </w:tcPr>
+          <w:p>
+            <w:proofErr w:type="spellStart"/>
+            <w:r>
+              <w:t>task</w:t>
+            </w:r>
+            <w:proofErr w:type="spellEnd"/>
+          </w:p>
+        </w:tc>
+        <w:tc>
+          <w:tcPr>
+            <w:tcW w:w="4531" w:type="dxa"/>
+          </w:tcPr>
+          <w:p>
+            <w:proofErr w:type="spellStart"/>
+            <w:r>
+              <w:t>varchar</w:t>
+            </w:r>
+            <w:proofErr w:type="spellEnd"/>
+            <w:r>
+              <w:t>(512) not null</w:t>
+            </w:r>
+          </w:p>
+        </w:tc>
+      </w:tr>
+      <w:tr>
+        <w:tc>
+          <w:tcPr>
+            <w:tcW w:w="4531" w:type="dxa"/>
+          </w:tcPr>
+          <w:p>
+            <w:proofErr w:type="spellStart"/>
+            <w:r>
+              <w:t>note</w:t>
+            </w:r>
+            <w:proofErr w:type="spellEnd"/>
+          </w:p>
+        </w:tc>
+        <w:tc>
+          <w:tcPr>
+            <w:tcW w:w="4531" w:type="dxa"/>
+          </w:tcPr>
+          <w:p>
+            <w:proofErr w:type="spellStart"/>
+            <w:r>
+              <w:t>varchar</w:t>
+            </w:r>
+            <w:proofErr w:type="spellEnd"/>
+            <w:r>
+              <w:t>(512)</w:t>
+            </w:r>
+          </w:p>
+        </w:tc>
+      </w:tr>
+      <w:tr>
+        <w:tc>
+          <w:tcPr>
+            <w:tcW w:w="4531" w:type="dxa"/>
+          </w:tcPr>
+          <w:p>
+            <w:proofErr w:type="spellStart"/>
+            <w:r>
+              <w:t>duedate</w:t>
+            </w:r>
+            <w:proofErr w:type="spellEnd"/>
+          </w:p>
+        </w:tc>
+        <w:tc>
+          <w:tcPr>
+            <w:tcW w:w="4531" w:type="dxa"/>
+          </w:tcPr>
+          <w:p>
+            <w:proofErr w:type="spellStart"/>
+            <w:r>
+              <w:t>date</w:t>
+            </w:r>
+            <w:proofErr w:type="spellEnd"/>
+            <w:r>
+              <w:t xml:space="preserve"> not null</w:t>
+            </w:r>
+          </w:p>
+        </w:tc>
+      </w:tr>
+      <w:tr>
+        <w:tc>
+          <w:tcPr>
+            <w:tcW w:w="4531" w:type="dxa"/>
+          </w:tcPr>
+          <w:p>
+            <w:proofErr w:type="spellStart"/>
+            <w:r>
+              <w:t>done</w:t>
+            </w:r>
+            <w:proofErr w:type="spellEnd"/>
+          </w:p>
+        </w:tc>
+        <w:tc>
+          <w:tcPr>
+            <w:tcW w:w="4531" w:type="dxa"/>
+          </w:tcPr>
+          <w:p>
+            <w:proofErr w:type="spellStart"/>
+            <w:r>
+              <w:t>bit</w:t>
+            </w:r>
+            <w:proofErr w:type="spellEnd"/>
+            <w:r>
+              <w:t xml:space="preserve"> not null</w:t>
+            </w:r>
           </w:p>
         </w:tc>
       </w:tr>
@@ -677,69 +1019,7 @@
               <w:rPr>
                 <w:lang w:val="en-GB"/>
               </w:rPr>
-              <w:t xml:space="preserve">INT </w:t>
-            </w:r>
-            <w:r>
-              <w:rPr>
-                <w:lang w:val="en-GB"/>
-              </w:rPr>
-              <w:t xml:space="preserve">not null </w:t>
-            </w:r>
-            <w:r>
-              <w:rPr>
-                <w:lang w:val="en-GB"/>
-              </w:rPr>
-              <w:t>Foreign Key</w:t>
-            </w:r>
-            <w:r>
-              <w:rPr>
-                <w:lang w:val="en-GB"/>
-              </w:rPr>
-              <w:t xml:space="preserve"> </w:t>
-            </w:r>
-          </w:p>
-        </w:tc>
-      </w:tr>
-      <w:tr>
-        <w:tc>
-          <w:tcPr>
-            <w:tcW w:w="4531" w:type="dxa"/>
-          </w:tcPr>
-          <w:p>
-            <w:proofErr w:type="spellStart"/>
-            <w:r>
-              <w:t>fk_aufgaben</w:t>
-            </w:r>
-            <w:proofErr w:type="spellEnd"/>
-          </w:p>
-        </w:tc>
-        <w:tc>
-          <w:tcPr>
-            <w:tcW w:w="4531" w:type="dxa"/>
-          </w:tcPr>
-          <w:p>
-            <w:pPr>
-              <w:rPr>
-                <w:lang w:val="en-GB"/>
-              </w:rPr>
-            </w:pPr>
-            <w:r>
-              <w:rPr>
-                <w:lang w:val="en-GB"/>
-              </w:rPr>
-              <w:t>INT</w:t>
-            </w:r>
-            <w:r>
-              <w:rPr>
-                <w:lang w:val="en-GB"/>
-              </w:rPr>
-              <w:t xml:space="preserve"> not null</w:t>
-            </w:r>
-            <w:r>
-              <w:rPr>
-                <w:lang w:val="en-GB"/>
-              </w:rPr>
-              <w:t xml:space="preserve"> Foreign Key</w:t>
+              <w:t>INT not null foreign Key</w:t>
             </w:r>
           </w:p>
         </w:tc>
@@ -779,7 +1059,13 @@
               <w:rPr>
                 <w:b/>
               </w:rPr>
-              <w:t>tb_aufgaben</w:t>
+              <w:t>tb_</w:t>
+            </w:r>
+            <w:r>
+              <w:rPr>
+                <w:b/>
+              </w:rPr>
+              <w:t>subtasks</w:t>
             </w:r>
             <w:proofErr w:type="spellEnd"/>
           </w:p>
@@ -793,7 +1079,7 @@
           <w:p>
             <w:proofErr w:type="spellStart"/>
             <w:r>
-              <w:t>pk_aufgabe</w:t>
+              <w:t>pk_task</w:t>
             </w:r>
             <w:proofErr w:type="spellEnd"/>
           </w:p>
@@ -825,7 +1111,7 @@
           <w:p>
             <w:proofErr w:type="spellStart"/>
             <w:r>
-              <w:t>priorität</w:t>
+              <w:t>priority</w:t>
             </w:r>
             <w:proofErr w:type="spellEnd"/>
           </w:p>
@@ -854,7 +1140,7 @@
           <w:p>
             <w:proofErr w:type="spellStart"/>
             <w:r>
-              <w:t>aufgabe</w:t>
+              <w:t>task</w:t>
             </w:r>
             <w:proofErr w:type="spellEnd"/>
           </w:p>
@@ -870,10 +1156,7 @@
             </w:r>
             <w:proofErr w:type="spellEnd"/>
             <w:r>
-              <w:t>(512)</w:t>
-            </w:r>
-            <w:r>
-              <w:t xml:space="preserve"> not null</w:t>
+              <w:t>(512) not null</w:t>
             </w:r>
           </w:p>
         </w:tc>
@@ -886,7 +1169,7 @@
           <w:p>
             <w:proofErr w:type="spellStart"/>
             <w:r>
-              <w:t>notizen</w:t>
+              <w:t>note</w:t>
             </w:r>
             <w:proofErr w:type="spellEnd"/>
           </w:p>
@@ -915,7 +1198,7 @@
           <w:p>
             <w:proofErr w:type="spellStart"/>
             <w:r>
-              <w:t>datumbis</w:t>
+              <w:t>duedate</w:t>
             </w:r>
             <w:proofErr w:type="spellEnd"/>
           </w:p>
@@ -930,11 +1213,81 @@
               <w:t>date</w:t>
             </w:r>
             <w:proofErr w:type="spellEnd"/>
+            <w:r>
+              <w:t xml:space="preserve"> not null</w:t>
+            </w:r>
+          </w:p>
+        </w:tc>
+      </w:tr>
+      <w:tr>
+        <w:tc>
+          <w:tcPr>
+            <w:tcW w:w="4531" w:type="dxa"/>
+          </w:tcPr>
+          <w:p>
+            <w:proofErr w:type="spellStart"/>
+            <w:r>
+              <w:t>done</w:t>
+            </w:r>
+            <w:proofErr w:type="spellEnd"/>
+          </w:p>
+        </w:tc>
+        <w:tc>
+          <w:tcPr>
+            <w:tcW w:w="4531" w:type="dxa"/>
+          </w:tcPr>
+          <w:p>
+            <w:proofErr w:type="spellStart"/>
+            <w:r>
+              <w:t>bit</w:t>
+            </w:r>
+            <w:proofErr w:type="spellEnd"/>
+            <w:r>
+              <w:t xml:space="preserve"> not null</w:t>
+            </w:r>
+          </w:p>
+        </w:tc>
+      </w:tr>
+      <w:tr>
+        <w:tc>
+          <w:tcPr>
+            <w:tcW w:w="4531" w:type="dxa"/>
+          </w:tcPr>
+          <w:p>
+            <w:proofErr w:type="spellStart"/>
+            <w:r>
+              <w:t>fk_task</w:t>
+            </w:r>
+            <w:proofErr w:type="spellEnd"/>
+          </w:p>
+        </w:tc>
+        <w:tc>
+          <w:tcPr>
+            <w:tcW w:w="4531" w:type="dxa"/>
+          </w:tcPr>
+          <w:p>
+            <w:pPr>
+              <w:rPr>
+                <w:lang w:val="en-GB"/>
+              </w:rPr>
+            </w:pPr>
+            <w:r>
+              <w:rPr>
+                <w:lang w:val="en-GB"/>
+              </w:rPr>
+              <w:t>INT not null Foreign Key</w:t>
+            </w:r>
           </w:p>
         </w:tc>
       </w:tr>
     </w:tbl>
-    <w:p/>
+    <w:p>
+      <w:pPr>
+        <w:rPr>
+          <w:lang w:val="en-GB"/>
+        </w:rPr>
+      </w:pPr>
+    </w:p>
     <w:tbl>
       <w:tblPr>
         <w:tblStyle w:val="Tabellenraster"/>
@@ -962,7 +1315,13 @@
               <w:rPr>
                 <w:b/>
               </w:rPr>
-              <w:t>tb_anlage</w:t>
+              <w:t>tb_a</w:t>
+            </w:r>
+            <w:r>
+              <w:rPr>
+                <w:b/>
+              </w:rPr>
+              <w:t>ttachements</w:t>
             </w:r>
             <w:proofErr w:type="spellEnd"/>
           </w:p>
@@ -976,7 +1335,7 @@
           <w:p>
             <w:proofErr w:type="spellStart"/>
             <w:r>
-              <w:t>pk_anlage</w:t>
+              <w:t>pk_attachement</w:t>
             </w:r>
             <w:proofErr w:type="spellEnd"/>
           </w:p>
@@ -995,26 +1354,14 @@
               <w:rPr>
                 <w:lang w:val="en-GB"/>
               </w:rPr>
-              <w:t>INT</w:t>
-            </w:r>
+              <w:t xml:space="preserve">INT not null </w:t>
+            </w:r>
+            <w:proofErr w:type="spellStart"/>
             <w:r>
               <w:rPr>
                 <w:lang w:val="en-GB"/>
               </w:rPr>
-              <w:t xml:space="preserve"> not null </w:t>
-            </w:r>
-            <w:proofErr w:type="spellStart"/>
-            <w:r>
-              <w:rPr>
-                <w:lang w:val="en-GB"/>
-              </w:rPr>
-              <w:t>Auto_</w:t>
-            </w:r>
-            <w:r>
-              <w:rPr>
-                <w:lang w:val="en-GB"/>
-              </w:rPr>
-              <w:t>Incremental</w:t>
+              <w:t>Auto_Incremental</w:t>
             </w:r>
             <w:proofErr w:type="spellEnd"/>
             <w:r>
@@ -1034,7 +1381,7 @@
           <w:p>
             <w:proofErr w:type="spellStart"/>
             <w:r>
-              <w:t>anlagenname</w:t>
+              <w:t>attachementname</w:t>
             </w:r>
             <w:proofErr w:type="spellEnd"/>
           </w:p>
@@ -1050,10 +1397,7 @@
             </w:r>
             <w:proofErr w:type="spellEnd"/>
             <w:r>
-              <w:t>(255)</w:t>
-            </w:r>
-            <w:r>
-              <w:t xml:space="preserve"> not null</w:t>
+              <w:t>(255) not null</w:t>
             </w:r>
           </w:p>
         </w:tc>
@@ -1066,10 +1410,7 @@
           <w:p>
             <w:proofErr w:type="spellStart"/>
             <w:r>
-              <w:t>file</w:t>
-            </w:r>
-            <w:r>
-              <w:t>path</w:t>
+              <w:t>filepath</w:t>
             </w:r>
             <w:proofErr w:type="spellEnd"/>
           </w:p>
@@ -1085,10 +1426,7 @@
             </w:r>
             <w:proofErr w:type="spellEnd"/>
             <w:r>
-              <w:t>(255)</w:t>
-            </w:r>
-            <w:r>
-              <w:t xml:space="preserve"> not null</w:t>
+              <w:t>(255) not null</w:t>
             </w:r>
           </w:p>
         </w:tc>
@@ -1101,7 +1439,7 @@
           <w:p>
             <w:proofErr w:type="spellStart"/>
             <w:r>
-              <w:t>fk_aufgabe</w:t>
+              <w:t>fk_task</w:t>
             </w:r>
             <w:proofErr w:type="spellEnd"/>
           </w:p>
@@ -1120,19 +1458,7 @@
               <w:rPr>
                 <w:lang w:val="en-GB"/>
               </w:rPr>
-              <w:t xml:space="preserve">INT </w:t>
-            </w:r>
-            <w:r>
-              <w:rPr>
-                <w:lang w:val="en-GB"/>
-              </w:rPr>
-              <w:t xml:space="preserve">not null </w:t>
-            </w:r>
-            <w:r>
-              <w:rPr>
-                <w:lang w:val="en-GB"/>
-              </w:rPr>
-              <w:t>Foreign Key</w:t>
+              <w:t>INT not null Foreign Key</w:t>
             </w:r>
           </w:p>
         </w:tc>
@@ -1144,32 +1470,60 @@
           <w:lang w:val="en-GB"/>
         </w:rPr>
       </w:pPr>
+    </w:p>
+    <w:p>
+      <w:pPr>
+        <w:rPr>
+          <w:lang w:val="en-GB"/>
+        </w:rPr>
+      </w:pPr>
+    </w:p>
+    <w:p>
+      <w:pPr>
+        <w:rPr>
+          <w:lang w:val="en-GB"/>
+        </w:rPr>
+      </w:pPr>
+      <w:r>
+        <w:rPr>
+          <w:lang w:val="en-GB"/>
+        </w:rPr>
+        <w:br w:type="page"/>
+      </w:r>
+    </w:p>
+    <w:p>
+      <w:r>
+        <w:lastRenderedPageBreak/>
+        <w:t>Datenbank – SQL File und Default Values</w:t>
+      </w:r>
+    </w:p>
+    <w:p>
       <w:r>
         <w:rPr>
           <w:noProof/>
           <w:lang w:eastAsia="de-CH"/>
         </w:rPr>
         <w:drawing>
-          <wp:anchor distT="0" distB="0" distL="114300" distR="114300" simplePos="0" relativeHeight="251663360" behindDoc="1" locked="0" layoutInCell="1" allowOverlap="1" wp14:anchorId="6DDE118E" wp14:editId="7B5467E6">
+          <wp:anchor distT="0" distB="0" distL="114300" distR="114300" simplePos="0" relativeHeight="251659264" behindDoc="0" locked="0" layoutInCell="1" allowOverlap="1" wp14:anchorId="2DE19174" wp14:editId="3DFBFCCC">
             <wp:simplePos x="0" y="0"/>
-            <wp:positionH relativeFrom="page">
-              <wp:posOffset>512677</wp:posOffset>
+            <wp:positionH relativeFrom="margin">
+              <wp:align>left</wp:align>
             </wp:positionH>
             <wp:positionV relativeFrom="paragraph">
-              <wp:posOffset>366168</wp:posOffset>
+              <wp:posOffset>181184</wp:posOffset>
             </wp:positionV>
-            <wp:extent cx="6657873" cy="1198601"/>
-            <wp:effectExtent l="0" t="0" r="0" b="1905"/>
+            <wp:extent cx="5760720" cy="4058920"/>
+            <wp:effectExtent l="0" t="0" r="0" b="0"/>
             <wp:wrapTight wrapText="bothSides">
               <wp:wrapPolygon edited="0">
                 <wp:start x="0" y="0"/>
-                <wp:lineTo x="0" y="21291"/>
-                <wp:lineTo x="21509" y="21291"/>
-                <wp:lineTo x="21509" y="0"/>
+                <wp:lineTo x="0" y="21492"/>
+                <wp:lineTo x="21500" y="21492"/>
+                <wp:lineTo x="21500" y="0"/>
                 <wp:lineTo x="0" y="0"/>
               </wp:wrapPolygon>
             </wp:wrapTight>
-            <wp:docPr id="3" name="Grafik 3" descr="C:\Users\eijadm\Documents\ShareX\Screenshots\2018110916_ps_92_eijadm.png"/>
+            <wp:docPr id="1" name="Grafik 1"/>
             <wp:cNvGraphicFramePr>
               <a:graphicFrameLocks xmlns:a="http://schemas.openxmlformats.org/drawingml/2006/main" noChangeAspect="1"/>
             </wp:cNvGraphicFramePr>
@@ -1177,234 +1531,93 @@
               <a:graphicData uri="http://schemas.openxmlformats.org/drawingml/2006/picture">
                 <pic:pic xmlns:pic="http://schemas.openxmlformats.org/drawingml/2006/picture">
                   <pic:nvPicPr>
-                    <pic:cNvPr id="0" name="Picture 2" descr="C:\Users\eijadm\Documents\ShareX\Screenshots\2018110916_ps_92_eijadm.png"/>
-                    <pic:cNvPicPr>
-                      <a:picLocks noChangeAspect="1" noChangeArrowheads="1"/>
-                    </pic:cNvPicPr>
+                    <pic:cNvPr id="1" name=""/>
+                    <pic:cNvPicPr/>
                   </pic:nvPicPr>
                   <pic:blipFill>
-                    <a:blip r:embed="rId7">
-                      <a:extLst>
-                        <a:ext uri="{28A0092B-C50C-407E-A947-70E740481C1C}">
-                          <a14:useLocalDpi xmlns:a14="http://schemas.microsoft.com/office/drawing/2010/main" val="0"/>
-                        </a:ext>
-                      </a:extLst>
-                    </a:blip>
-                    <a:srcRect/>
+                    <a:blip r:embed="rId7"/>
                     <a:stretch>
                       <a:fillRect/>
                     </a:stretch>
                   </pic:blipFill>
-                  <pic:spPr bwMode="auto">
+                  <pic:spPr>
                     <a:xfrm>
                       <a:off x="0" y="0"/>
-                      <a:ext cx="6657873" cy="1198601"/>
+                      <a:ext cx="5760720" cy="4058920"/>
                     </a:xfrm>
                     <a:prstGeom prst="rect">
                       <a:avLst/>
                     </a:prstGeom>
-                    <a:noFill/>
-                    <a:ln>
-                      <a:noFill/>
-                    </a:ln>
                   </pic:spPr>
                 </pic:pic>
               </a:graphicData>
             </a:graphic>
-            <wp14:sizeRelH relativeFrom="page">
-              <wp14:pctWidth>0</wp14:pctWidth>
-            </wp14:sizeRelH>
-            <wp14:sizeRelV relativeFrom="page">
-              <wp14:pctHeight>0</wp14:pctHeight>
-            </wp14:sizeRelV>
           </wp:anchor>
         </w:drawing>
       </w:r>
     </w:p>
     <w:p>
-      <w:pPr>
-        <w:rPr>
-          <w:lang w:val="en-GB"/>
-        </w:rPr>
-      </w:pPr>
-    </w:p>
-    <w:p>
-      <w:pPr>
-        <w:rPr>
-          <w:lang w:val="en-GB"/>
-        </w:rPr>
-      </w:pPr>
-      <w:r>
-        <w:rPr>
-          <w:lang w:val="en-GB"/>
-        </w:rPr>
-        <w:br w:type="page"/>
-      </w:r>
-    </w:p>
-    <w:p>
-      <w:pPr>
-        <w:rPr>
-          <w:lang w:val="en-GB"/>
-        </w:rPr>
-      </w:pPr>
+      <w:r>
+        <w:t xml:space="preserve">Default Values für die Datenbank sind </w:t>
+      </w:r>
+      <w:r>
+        <w:t xml:space="preserve">im GITHUB </w:t>
+      </w:r>
+      <w:r>
+        <w:t>im Ordner</w:t>
+      </w:r>
+      <w:r>
+        <w:t xml:space="preserve"> </w:t>
+      </w:r>
       <w:proofErr w:type="spellStart"/>
       <w:r>
-        <w:rPr>
-          <w:lang w:val="en-GB"/>
-        </w:rPr>
-        <w:lastRenderedPageBreak/>
-        <w:t>Datenbank</w:t>
+        <w:t>Documents</w:t>
       </w:r>
       <w:proofErr w:type="spellEnd"/>
       <w:r>
-        <w:rPr>
-          <w:lang w:val="en-GB"/>
-        </w:rPr>
-        <w:t xml:space="preserve"> – SQL-File</w:t>
-      </w:r>
-    </w:p>
-    <w:tbl>
-      <w:tblPr>
-        <w:tblStyle w:val="Tabellenraster"/>
-        <w:tblW w:w="0" w:type="auto"/>
-        <w:tblLook w:val="04A0" w:firstRow="1" w:lastRow="0" w:firstColumn="1" w:lastColumn="0" w:noHBand="0" w:noVBand="1"/>
-      </w:tblPr>
-      <w:tblGrid>
-        <w:gridCol w:w="9062"/>
-      </w:tblGrid>
-      <w:tr>
-        <w:trPr>
-          <w:trHeight w:val="10595"/>
-        </w:trPr>
-        <w:tc>
-          <w:tcPr>
-            <w:tcW w:w="9062" w:type="dxa"/>
-          </w:tcPr>
-          <w:p>
-            <w:pPr>
-              <w:rPr>
-                <w:lang w:val="en-GB"/>
-              </w:rPr>
-            </w:pPr>
-            <w:bookmarkStart w:id="0" w:name="_GoBack"/>
-            <w:r>
-              <w:rPr>
-                <w:noProof/>
-                <w:lang w:eastAsia="de-CH"/>
-              </w:rPr>
-              <w:drawing>
-                <wp:anchor distT="0" distB="0" distL="114300" distR="114300" simplePos="0" relativeHeight="251665408" behindDoc="1" locked="0" layoutInCell="1" allowOverlap="1" wp14:anchorId="2B92BA82" wp14:editId="3709D41D">
-                  <wp:simplePos x="0" y="0"/>
-                  <wp:positionH relativeFrom="margin">
-                    <wp:posOffset>-65405</wp:posOffset>
-                  </wp:positionH>
-                  <wp:positionV relativeFrom="paragraph">
-                    <wp:posOffset>176530</wp:posOffset>
-                  </wp:positionV>
-                  <wp:extent cx="6019800" cy="8181340"/>
-                  <wp:effectExtent l="0" t="0" r="0" b="0"/>
-                  <wp:wrapTight wrapText="bothSides">
-                    <wp:wrapPolygon edited="0">
-                      <wp:start x="0" y="0"/>
-                      <wp:lineTo x="0" y="21526"/>
-                      <wp:lineTo x="21532" y="21526"/>
-                      <wp:lineTo x="21532" y="0"/>
-                      <wp:lineTo x="0" y="0"/>
-                    </wp:wrapPolygon>
-                  </wp:wrapTight>
-                  <wp:docPr id="4" name="Grafik 4" descr="C:\Users\eijadm\Documents\ShareX\Screenshots\2018110916_ps_93_eijadm.png"/>
-                  <wp:cNvGraphicFramePr>
-                    <a:graphicFrameLocks xmlns:a="http://schemas.openxmlformats.org/drawingml/2006/main" noChangeAspect="1"/>
-                  </wp:cNvGraphicFramePr>
-                  <a:graphic xmlns:a="http://schemas.openxmlformats.org/drawingml/2006/main">
-                    <a:graphicData uri="http://schemas.openxmlformats.org/drawingml/2006/picture">
-                      <pic:pic xmlns:pic="http://schemas.openxmlformats.org/drawingml/2006/picture">
-                        <pic:nvPicPr>
-                          <pic:cNvPr id="0" name="Picture 3" descr="C:\Users\eijadm\Documents\ShareX\Screenshots\2018110916_ps_93_eijadm.png"/>
-                          <pic:cNvPicPr>
-                            <a:picLocks noChangeAspect="1" noChangeArrowheads="1"/>
-                          </pic:cNvPicPr>
-                        </pic:nvPicPr>
-                        <pic:blipFill>
-                          <a:blip r:embed="rId8">
-                            <a:extLst>
-                              <a:ext uri="{28A0092B-C50C-407E-A947-70E740481C1C}">
-                                <a14:useLocalDpi xmlns:a14="http://schemas.microsoft.com/office/drawing/2010/main" val="0"/>
-                              </a:ext>
-                            </a:extLst>
-                          </a:blip>
-                          <a:srcRect/>
-                          <a:stretch>
-                            <a:fillRect/>
-                          </a:stretch>
-                        </pic:blipFill>
-                        <pic:spPr bwMode="auto">
-                          <a:xfrm>
-                            <a:off x="0" y="0"/>
-                            <a:ext cx="6019800" cy="8181340"/>
-                          </a:xfrm>
-                          <a:prstGeom prst="rect">
-                            <a:avLst/>
-                          </a:prstGeom>
-                          <a:noFill/>
-                          <a:ln>
-                            <a:noFill/>
-                          </a:ln>
-                        </pic:spPr>
-                      </pic:pic>
-                    </a:graphicData>
-                  </a:graphic>
-                  <wp14:sizeRelH relativeFrom="page">
-                    <wp14:pctWidth>0</wp14:pctWidth>
-                  </wp14:sizeRelH>
-                  <wp14:sizeRelV relativeFrom="page">
-                    <wp14:pctHeight>0</wp14:pctHeight>
-                  </wp14:sizeRelV>
-                </wp:anchor>
-              </w:drawing>
-            </w:r>
-            <w:bookmarkEnd w:id="0"/>
-          </w:p>
-        </w:tc>
-      </w:tr>
-    </w:tbl>
-    <w:p>
-      <w:pPr>
-        <w:rPr>
-          <w:lang w:val="en-GB"/>
-        </w:rPr>
-      </w:pPr>
-    </w:p>
-    <w:p>
-      <w:pPr>
-        <w:rPr>
-          <w:lang w:val="en-GB"/>
-        </w:rPr>
-      </w:pPr>
-    </w:p>
-    <w:p>
-      <w:pPr>
-        <w:rPr>
-          <w:lang w:val="en-GB"/>
-        </w:rPr>
-      </w:pPr>
-    </w:p>
-    <w:p>
-      <w:pPr>
-        <w:rPr>
-          <w:lang w:val="en-GB"/>
-        </w:rPr>
-      </w:pPr>
-    </w:p>
-    <w:p>
-      <w:pPr>
-        <w:rPr>
-          <w:lang w:val="en-GB"/>
-        </w:rPr>
-      </w:pPr>
+        <w:t>/</w:t>
+      </w:r>
+      <w:bookmarkStart w:id="0" w:name="_GoBack"/>
+      <w:bookmarkEnd w:id="0"/>
+      <w:proofErr w:type="spellStart"/>
+      <w:r>
+        <w:t>sql</w:t>
+      </w:r>
+      <w:proofErr w:type="spellEnd"/>
+      <w:r>
+        <w:t>.</w:t>
+      </w:r>
+      <w:r>
+        <w:br/>
+        <w:t xml:space="preserve">Es ist ein </w:t>
+      </w:r>
+      <w:proofErr w:type="spellStart"/>
+      <w:r>
+        <w:t>dump</w:t>
+      </w:r>
+      <w:proofErr w:type="spellEnd"/>
+      <w:r>
+        <w:t xml:space="preserve"> der Datenbank vorhanden, sowie das .</w:t>
+      </w:r>
+      <w:proofErr w:type="spellStart"/>
+      <w:r>
+        <w:t>sql</w:t>
+      </w:r>
+      <w:proofErr w:type="spellEnd"/>
+      <w:r>
+        <w:t xml:space="preserve"> </w:t>
+      </w:r>
+      <w:proofErr w:type="spellStart"/>
+      <w:r>
+        <w:t>file</w:t>
+      </w:r>
+      <w:proofErr w:type="spellEnd"/>
+      <w:r>
+        <w:t xml:space="preserve"> mit welchem die Daten gefüllt wurden.</w:t>
+      </w:r>
     </w:p>
     <w:sectPr>
-      <w:headerReference w:type="default" r:id="rId9"/>
+      <w:headerReference w:type="default" r:id="rId8"/>
       <w:pgSz w:w="11906" w:h="16838"/>
       <w:pgMar w:top="1417" w:right="1417" w:bottom="1134" w:left="1417" w:header="708" w:footer="708" w:gutter="0"/>
       <w:cols w:space="708"/>
@@ -2462,6 +2675,7 @@
   <w:style w:type="paragraph" w:default="1" w:styleId="Standard">
     <w:name w:val="Normal"/>
     <w:qFormat/>
+    <w:rsid w:val="005E66CC"/>
   </w:style>
   <w:style w:type="paragraph" w:styleId="berschrift1">
     <w:name w:val="heading 1"/>

</xml_diff>